<commit_message>
Added option to disable inheritance of parent's angle. Added new docs.
</commit_message>
<xml_diff>
--- a/help/fr/Extension squelette - Les animations.docx
+++ b/help/fr/Extension squelette - Les animations.docx
@@ -173,7 +173,7 @@
           <w:r>
             <w:fldChar w:fldCharType="separate"/>
           </w:r>
-          <w:hyperlink w:anchor="_Toc333937281" w:history="1">
+          <w:hyperlink w:anchor="_Toc334003022" w:history="1">
             <w:r>
               <w:rPr>
                 <w:rStyle w:val="Lienhypertexte"/>
@@ -215,7 +215,7 @@
                 <w:noProof/>
                 <w:webHidden/>
               </w:rPr>
-              <w:instrText xml:space="preserve"> PAGEREF _Toc333937281 \h </w:instrText>
+              <w:instrText xml:space="preserve"> PAGEREF _Toc334003022 \h </w:instrText>
             </w:r>
             <w:r>
               <w:rPr>
@@ -259,7 +259,7 @@
               <w:lang w:eastAsia="fr-FR"/>
             </w:rPr>
           </w:pPr>
-          <w:hyperlink w:anchor="_Toc333937282" w:history="1">
+          <w:hyperlink w:anchor="_Toc334003023" w:history="1">
             <w:r>
               <w:rPr>
                 <w:rStyle w:val="Lienhypertexte"/>
@@ -301,7 +301,7 @@
                 <w:noProof/>
                 <w:webHidden/>
               </w:rPr>
-              <w:instrText xml:space="preserve"> PAGEREF _Toc333937282 \h </w:instrText>
+              <w:instrText xml:space="preserve"> PAGEREF _Toc334003023 \h </w:instrText>
             </w:r>
             <w:r>
               <w:rPr>
@@ -322,6 +322,952 @@
                 <w:webHidden/>
               </w:rPr>
               <w:t>1</w:t>
+            </w:r>
+            <w:r>
+              <w:rPr>
+                <w:noProof/>
+                <w:webHidden/>
+              </w:rPr>
+              <w:fldChar w:fldCharType="end"/>
+            </w:r>
+          </w:hyperlink>
+        </w:p>
+        <w:p>
+          <w:pPr>
+            <w:pStyle w:val="TM2"/>
+            <w:tabs>
+              <w:tab w:val="left" w:pos="660"/>
+              <w:tab w:val="right" w:leader="dot" w:pos="9742"/>
+            </w:tabs>
+            <w:rPr>
+              <w:rFonts w:eastAsiaTheme="minorEastAsia"/>
+              <w:noProof/>
+              <w:lang w:eastAsia="fr-FR"/>
+            </w:rPr>
+          </w:pPr>
+          <w:hyperlink w:anchor="_Toc334003024" w:history="1">
+            <w:r>
+              <w:rPr>
+                <w:rStyle w:val="Lienhypertexte"/>
+                <w:noProof/>
+              </w:rPr>
+              <w:t>B.</w:t>
+            </w:r>
+            <w:r>
+              <w:rPr>
+                <w:rFonts w:eastAsiaTheme="minorEastAsia"/>
+                <w:noProof/>
+                <w:lang w:eastAsia="fr-FR"/>
+              </w:rPr>
+              <w:tab/>
+            </w:r>
+            <w:r>
+              <w:rPr>
+                <w:rStyle w:val="Lienhypertexte"/>
+                <w:noProof/>
+              </w:rPr>
+              <w:t>Créer une animation</w:t>
+            </w:r>
+            <w:r>
+              <w:rPr>
+                <w:noProof/>
+                <w:webHidden/>
+              </w:rPr>
+              <w:tab/>
+            </w:r>
+            <w:r>
+              <w:rPr>
+                <w:noProof/>
+                <w:webHidden/>
+              </w:rPr>
+              <w:fldChar w:fldCharType="begin"/>
+            </w:r>
+            <w:r>
+              <w:rPr>
+                <w:noProof/>
+                <w:webHidden/>
+              </w:rPr>
+              <w:instrText xml:space="preserve"> PAGEREF _Toc334003024 \h </w:instrText>
+            </w:r>
+            <w:r>
+              <w:rPr>
+                <w:noProof/>
+                <w:webHidden/>
+              </w:rPr>
+            </w:r>
+            <w:r>
+              <w:rPr>
+                <w:noProof/>
+                <w:webHidden/>
+              </w:rPr>
+              <w:fldChar w:fldCharType="separate"/>
+            </w:r>
+            <w:r>
+              <w:rPr>
+                <w:noProof/>
+                <w:webHidden/>
+              </w:rPr>
+              <w:t>2</w:t>
+            </w:r>
+            <w:r>
+              <w:rPr>
+                <w:noProof/>
+                <w:webHidden/>
+              </w:rPr>
+              <w:fldChar w:fldCharType="end"/>
+            </w:r>
+          </w:hyperlink>
+        </w:p>
+        <w:p>
+          <w:pPr>
+            <w:pStyle w:val="TM2"/>
+            <w:tabs>
+              <w:tab w:val="left" w:pos="660"/>
+              <w:tab w:val="right" w:leader="dot" w:pos="9742"/>
+            </w:tabs>
+            <w:rPr>
+              <w:rFonts w:eastAsiaTheme="minorEastAsia"/>
+              <w:noProof/>
+              <w:lang w:eastAsia="fr-FR"/>
+            </w:rPr>
+          </w:pPr>
+          <w:hyperlink w:anchor="_Toc334003025" w:history="1">
+            <w:r>
+              <w:rPr>
+                <w:rStyle w:val="Lienhypertexte"/>
+                <w:noProof/>
+              </w:rPr>
+              <w:t>C.</w:t>
+            </w:r>
+            <w:r>
+              <w:rPr>
+                <w:rFonts w:eastAsiaTheme="minorEastAsia"/>
+                <w:noProof/>
+                <w:lang w:eastAsia="fr-FR"/>
+              </w:rPr>
+              <w:tab/>
+            </w:r>
+            <w:r>
+              <w:rPr>
+                <w:rStyle w:val="Lienhypertexte"/>
+                <w:noProof/>
+              </w:rPr>
+              <w:t>Période de l’animation</w:t>
+            </w:r>
+            <w:r>
+              <w:rPr>
+                <w:noProof/>
+                <w:webHidden/>
+              </w:rPr>
+              <w:tab/>
+            </w:r>
+            <w:r>
+              <w:rPr>
+                <w:noProof/>
+                <w:webHidden/>
+              </w:rPr>
+              <w:fldChar w:fldCharType="begin"/>
+            </w:r>
+            <w:r>
+              <w:rPr>
+                <w:noProof/>
+                <w:webHidden/>
+              </w:rPr>
+              <w:instrText xml:space="preserve"> PAGEREF _Toc334003025 \h </w:instrText>
+            </w:r>
+            <w:r>
+              <w:rPr>
+                <w:noProof/>
+                <w:webHidden/>
+              </w:rPr>
+            </w:r>
+            <w:r>
+              <w:rPr>
+                <w:noProof/>
+                <w:webHidden/>
+              </w:rPr>
+              <w:fldChar w:fldCharType="separate"/>
+            </w:r>
+            <w:r>
+              <w:rPr>
+                <w:noProof/>
+                <w:webHidden/>
+              </w:rPr>
+              <w:t>2</w:t>
+            </w:r>
+            <w:r>
+              <w:rPr>
+                <w:noProof/>
+                <w:webHidden/>
+              </w:rPr>
+              <w:fldChar w:fldCharType="end"/>
+            </w:r>
+          </w:hyperlink>
+        </w:p>
+        <w:p>
+          <w:pPr>
+            <w:pStyle w:val="TM1"/>
+            <w:tabs>
+              <w:tab w:val="left" w:pos="440"/>
+              <w:tab w:val="right" w:leader="dot" w:pos="9742"/>
+            </w:tabs>
+            <w:rPr>
+              <w:rFonts w:eastAsiaTheme="minorEastAsia"/>
+              <w:noProof/>
+              <w:lang w:eastAsia="fr-FR"/>
+            </w:rPr>
+          </w:pPr>
+          <w:hyperlink w:anchor="_Toc334003026" w:history="1">
+            <w:r>
+              <w:rPr>
+                <w:rStyle w:val="Lienhypertexte"/>
+                <w:noProof/>
+              </w:rPr>
+              <w:t>II.</w:t>
+            </w:r>
+            <w:r>
+              <w:rPr>
+                <w:rFonts w:eastAsiaTheme="minorEastAsia"/>
+                <w:noProof/>
+                <w:lang w:eastAsia="fr-FR"/>
+              </w:rPr>
+              <w:tab/>
+            </w:r>
+            <w:r>
+              <w:rPr>
+                <w:rStyle w:val="Lienhypertexte"/>
+                <w:noProof/>
+              </w:rPr>
+              <w:t>La timeline (ligne du temps)</w:t>
+            </w:r>
+            <w:r>
+              <w:rPr>
+                <w:noProof/>
+                <w:webHidden/>
+              </w:rPr>
+              <w:tab/>
+            </w:r>
+            <w:r>
+              <w:rPr>
+                <w:noProof/>
+                <w:webHidden/>
+              </w:rPr>
+              <w:fldChar w:fldCharType="begin"/>
+            </w:r>
+            <w:r>
+              <w:rPr>
+                <w:noProof/>
+                <w:webHidden/>
+              </w:rPr>
+              <w:instrText xml:space="preserve"> PAGEREF _Toc334003026 \h </w:instrText>
+            </w:r>
+            <w:r>
+              <w:rPr>
+                <w:noProof/>
+                <w:webHidden/>
+              </w:rPr>
+            </w:r>
+            <w:r>
+              <w:rPr>
+                <w:noProof/>
+                <w:webHidden/>
+              </w:rPr>
+              <w:fldChar w:fldCharType="separate"/>
+            </w:r>
+            <w:r>
+              <w:rPr>
+                <w:noProof/>
+                <w:webHidden/>
+              </w:rPr>
+              <w:t>2</w:t>
+            </w:r>
+            <w:r>
+              <w:rPr>
+                <w:noProof/>
+                <w:webHidden/>
+              </w:rPr>
+              <w:fldChar w:fldCharType="end"/>
+            </w:r>
+          </w:hyperlink>
+        </w:p>
+        <w:p>
+          <w:pPr>
+            <w:pStyle w:val="TM1"/>
+            <w:tabs>
+              <w:tab w:val="left" w:pos="660"/>
+              <w:tab w:val="right" w:leader="dot" w:pos="9742"/>
+            </w:tabs>
+            <w:rPr>
+              <w:rFonts w:eastAsiaTheme="minorEastAsia"/>
+              <w:noProof/>
+              <w:lang w:eastAsia="fr-FR"/>
+            </w:rPr>
+          </w:pPr>
+          <w:hyperlink w:anchor="_Toc334003027" w:history="1">
+            <w:r>
+              <w:rPr>
+                <w:rStyle w:val="Lienhypertexte"/>
+                <w:noProof/>
+              </w:rPr>
+              <w:t>III.</w:t>
+            </w:r>
+            <w:r>
+              <w:rPr>
+                <w:rFonts w:eastAsiaTheme="minorEastAsia"/>
+                <w:noProof/>
+                <w:lang w:eastAsia="fr-FR"/>
+              </w:rPr>
+              <w:tab/>
+            </w:r>
+            <w:r>
+              <w:rPr>
+                <w:rStyle w:val="Lienhypertexte"/>
+                <w:noProof/>
+              </w:rPr>
+              <w:t>Les frames clés</w:t>
+            </w:r>
+            <w:r>
+              <w:rPr>
+                <w:noProof/>
+                <w:webHidden/>
+              </w:rPr>
+              <w:tab/>
+            </w:r>
+            <w:r>
+              <w:rPr>
+                <w:noProof/>
+                <w:webHidden/>
+              </w:rPr>
+              <w:fldChar w:fldCharType="begin"/>
+            </w:r>
+            <w:r>
+              <w:rPr>
+                <w:noProof/>
+                <w:webHidden/>
+              </w:rPr>
+              <w:instrText xml:space="preserve"> PAGEREF _Toc334003027 \h </w:instrText>
+            </w:r>
+            <w:r>
+              <w:rPr>
+                <w:noProof/>
+                <w:webHidden/>
+              </w:rPr>
+            </w:r>
+            <w:r>
+              <w:rPr>
+                <w:noProof/>
+                <w:webHidden/>
+              </w:rPr>
+              <w:fldChar w:fldCharType="separate"/>
+            </w:r>
+            <w:r>
+              <w:rPr>
+                <w:noProof/>
+                <w:webHidden/>
+              </w:rPr>
+              <w:t>2</w:t>
+            </w:r>
+            <w:r>
+              <w:rPr>
+                <w:noProof/>
+                <w:webHidden/>
+              </w:rPr>
+              <w:fldChar w:fldCharType="end"/>
+            </w:r>
+          </w:hyperlink>
+        </w:p>
+        <w:p>
+          <w:pPr>
+            <w:pStyle w:val="TM2"/>
+            <w:tabs>
+              <w:tab w:val="left" w:pos="660"/>
+              <w:tab w:val="right" w:leader="dot" w:pos="9742"/>
+            </w:tabs>
+            <w:rPr>
+              <w:rFonts w:eastAsiaTheme="minorEastAsia"/>
+              <w:noProof/>
+              <w:lang w:eastAsia="fr-FR"/>
+            </w:rPr>
+          </w:pPr>
+          <w:hyperlink w:anchor="_Toc334003028" w:history="1">
+            <w:r>
+              <w:rPr>
+                <w:rStyle w:val="Lienhypertexte"/>
+                <w:noProof/>
+              </w:rPr>
+              <w:t>A.</w:t>
+            </w:r>
+            <w:r>
+              <w:rPr>
+                <w:rFonts w:eastAsiaTheme="minorEastAsia"/>
+                <w:noProof/>
+                <w:lang w:eastAsia="fr-FR"/>
+              </w:rPr>
+              <w:tab/>
+            </w:r>
+            <w:r>
+              <w:rPr>
+                <w:rStyle w:val="Lienhypertexte"/>
+                <w:noProof/>
+              </w:rPr>
+              <w:t>Définition</w:t>
+            </w:r>
+            <w:r>
+              <w:rPr>
+                <w:noProof/>
+                <w:webHidden/>
+              </w:rPr>
+              <w:tab/>
+            </w:r>
+            <w:r>
+              <w:rPr>
+                <w:noProof/>
+                <w:webHidden/>
+              </w:rPr>
+              <w:fldChar w:fldCharType="begin"/>
+            </w:r>
+            <w:r>
+              <w:rPr>
+                <w:noProof/>
+                <w:webHidden/>
+              </w:rPr>
+              <w:instrText xml:space="preserve"> PAGEREF _Toc334003028 \h </w:instrText>
+            </w:r>
+            <w:r>
+              <w:rPr>
+                <w:noProof/>
+                <w:webHidden/>
+              </w:rPr>
+            </w:r>
+            <w:r>
+              <w:rPr>
+                <w:noProof/>
+                <w:webHidden/>
+              </w:rPr>
+              <w:fldChar w:fldCharType="separate"/>
+            </w:r>
+            <w:r>
+              <w:rPr>
+                <w:noProof/>
+                <w:webHidden/>
+              </w:rPr>
+              <w:t>2</w:t>
+            </w:r>
+            <w:r>
+              <w:rPr>
+                <w:noProof/>
+                <w:webHidden/>
+              </w:rPr>
+              <w:fldChar w:fldCharType="end"/>
+            </w:r>
+          </w:hyperlink>
+        </w:p>
+        <w:p>
+          <w:pPr>
+            <w:pStyle w:val="TM2"/>
+            <w:tabs>
+              <w:tab w:val="left" w:pos="660"/>
+              <w:tab w:val="right" w:leader="dot" w:pos="9742"/>
+            </w:tabs>
+            <w:rPr>
+              <w:rFonts w:eastAsiaTheme="minorEastAsia"/>
+              <w:noProof/>
+              <w:lang w:eastAsia="fr-FR"/>
+            </w:rPr>
+          </w:pPr>
+          <w:hyperlink w:anchor="_Toc334003029" w:history="1">
+            <w:r>
+              <w:rPr>
+                <w:rStyle w:val="Lienhypertexte"/>
+                <w:noProof/>
+              </w:rPr>
+              <w:t>B.</w:t>
+            </w:r>
+            <w:r>
+              <w:rPr>
+                <w:rFonts w:eastAsiaTheme="minorEastAsia"/>
+                <w:noProof/>
+                <w:lang w:eastAsia="fr-FR"/>
+              </w:rPr>
+              <w:tab/>
+            </w:r>
+            <w:r>
+              <w:rPr>
+                <w:rStyle w:val="Lienhypertexte"/>
+                <w:noProof/>
+              </w:rPr>
+              <w:t>Interpolation</w:t>
+            </w:r>
+            <w:r>
+              <w:rPr>
+                <w:noProof/>
+                <w:webHidden/>
+              </w:rPr>
+              <w:tab/>
+            </w:r>
+            <w:r>
+              <w:rPr>
+                <w:noProof/>
+                <w:webHidden/>
+              </w:rPr>
+              <w:fldChar w:fldCharType="begin"/>
+            </w:r>
+            <w:r>
+              <w:rPr>
+                <w:noProof/>
+                <w:webHidden/>
+              </w:rPr>
+              <w:instrText xml:space="preserve"> PAGEREF _Toc334003029 \h </w:instrText>
+            </w:r>
+            <w:r>
+              <w:rPr>
+                <w:noProof/>
+                <w:webHidden/>
+              </w:rPr>
+            </w:r>
+            <w:r>
+              <w:rPr>
+                <w:noProof/>
+                <w:webHidden/>
+              </w:rPr>
+              <w:fldChar w:fldCharType="separate"/>
+            </w:r>
+            <w:r>
+              <w:rPr>
+                <w:noProof/>
+                <w:webHidden/>
+              </w:rPr>
+              <w:t>2</w:t>
+            </w:r>
+            <w:r>
+              <w:rPr>
+                <w:noProof/>
+                <w:webHidden/>
+              </w:rPr>
+              <w:fldChar w:fldCharType="end"/>
+            </w:r>
+          </w:hyperlink>
+        </w:p>
+        <w:p>
+          <w:pPr>
+            <w:pStyle w:val="TM2"/>
+            <w:tabs>
+              <w:tab w:val="left" w:pos="660"/>
+              <w:tab w:val="right" w:leader="dot" w:pos="9742"/>
+            </w:tabs>
+            <w:rPr>
+              <w:rFonts w:eastAsiaTheme="minorEastAsia"/>
+              <w:noProof/>
+              <w:lang w:eastAsia="fr-FR"/>
+            </w:rPr>
+          </w:pPr>
+          <w:hyperlink w:anchor="_Toc334003030" w:history="1">
+            <w:r>
+              <w:rPr>
+                <w:rStyle w:val="Lienhypertexte"/>
+                <w:noProof/>
+              </w:rPr>
+              <w:t>C.</w:t>
+            </w:r>
+            <w:r>
+              <w:rPr>
+                <w:rFonts w:eastAsiaTheme="minorEastAsia"/>
+                <w:noProof/>
+                <w:lang w:eastAsia="fr-FR"/>
+              </w:rPr>
+              <w:tab/>
+            </w:r>
+            <w:r>
+              <w:rPr>
+                <w:rStyle w:val="Lienhypertexte"/>
+                <w:noProof/>
+              </w:rPr>
+              <w:t>Repérer les frames clés sur la timeline</w:t>
+            </w:r>
+            <w:r>
+              <w:rPr>
+                <w:noProof/>
+                <w:webHidden/>
+              </w:rPr>
+              <w:tab/>
+            </w:r>
+            <w:r>
+              <w:rPr>
+                <w:noProof/>
+                <w:webHidden/>
+              </w:rPr>
+              <w:fldChar w:fldCharType="begin"/>
+            </w:r>
+            <w:r>
+              <w:rPr>
+                <w:noProof/>
+                <w:webHidden/>
+              </w:rPr>
+              <w:instrText xml:space="preserve"> PAGEREF _Toc334003030 \h </w:instrText>
+            </w:r>
+            <w:r>
+              <w:rPr>
+                <w:noProof/>
+                <w:webHidden/>
+              </w:rPr>
+            </w:r>
+            <w:r>
+              <w:rPr>
+                <w:noProof/>
+                <w:webHidden/>
+              </w:rPr>
+              <w:fldChar w:fldCharType="separate"/>
+            </w:r>
+            <w:r>
+              <w:rPr>
+                <w:noProof/>
+                <w:webHidden/>
+              </w:rPr>
+              <w:t>3</w:t>
+            </w:r>
+            <w:r>
+              <w:rPr>
+                <w:noProof/>
+                <w:webHidden/>
+              </w:rPr>
+              <w:fldChar w:fldCharType="end"/>
+            </w:r>
+          </w:hyperlink>
+        </w:p>
+        <w:p>
+          <w:pPr>
+            <w:pStyle w:val="TM2"/>
+            <w:tabs>
+              <w:tab w:val="left" w:pos="660"/>
+              <w:tab w:val="right" w:leader="dot" w:pos="9742"/>
+            </w:tabs>
+            <w:rPr>
+              <w:rFonts w:eastAsiaTheme="minorEastAsia"/>
+              <w:noProof/>
+              <w:lang w:eastAsia="fr-FR"/>
+            </w:rPr>
+          </w:pPr>
+          <w:hyperlink w:anchor="_Toc334003031" w:history="1">
+            <w:r>
+              <w:rPr>
+                <w:rStyle w:val="Lienhypertexte"/>
+                <w:noProof/>
+              </w:rPr>
+              <w:t>D.</w:t>
+            </w:r>
+            <w:r>
+              <w:rPr>
+                <w:rFonts w:eastAsiaTheme="minorEastAsia"/>
+                <w:noProof/>
+                <w:lang w:eastAsia="fr-FR"/>
+              </w:rPr>
+              <w:tab/>
+            </w:r>
+            <w:r>
+              <w:rPr>
+                <w:rStyle w:val="Lienhypertexte"/>
+                <w:noProof/>
+              </w:rPr>
+              <w:t>Insertion d’un frame clé</w:t>
+            </w:r>
+            <w:r>
+              <w:rPr>
+                <w:noProof/>
+                <w:webHidden/>
+              </w:rPr>
+              <w:tab/>
+            </w:r>
+            <w:r>
+              <w:rPr>
+                <w:noProof/>
+                <w:webHidden/>
+              </w:rPr>
+              <w:fldChar w:fldCharType="begin"/>
+            </w:r>
+            <w:r>
+              <w:rPr>
+                <w:noProof/>
+                <w:webHidden/>
+              </w:rPr>
+              <w:instrText xml:space="preserve"> PAGEREF _Toc334003031 \h </w:instrText>
+            </w:r>
+            <w:r>
+              <w:rPr>
+                <w:noProof/>
+                <w:webHidden/>
+              </w:rPr>
+            </w:r>
+            <w:r>
+              <w:rPr>
+                <w:noProof/>
+                <w:webHidden/>
+              </w:rPr>
+              <w:fldChar w:fldCharType="separate"/>
+            </w:r>
+            <w:r>
+              <w:rPr>
+                <w:noProof/>
+                <w:webHidden/>
+              </w:rPr>
+              <w:t>3</w:t>
+            </w:r>
+            <w:r>
+              <w:rPr>
+                <w:noProof/>
+                <w:webHidden/>
+              </w:rPr>
+              <w:fldChar w:fldCharType="end"/>
+            </w:r>
+          </w:hyperlink>
+        </w:p>
+        <w:p>
+          <w:pPr>
+            <w:pStyle w:val="TM2"/>
+            <w:tabs>
+              <w:tab w:val="left" w:pos="660"/>
+              <w:tab w:val="right" w:leader="dot" w:pos="9742"/>
+            </w:tabs>
+            <w:rPr>
+              <w:rFonts w:eastAsiaTheme="minorEastAsia"/>
+              <w:noProof/>
+              <w:lang w:eastAsia="fr-FR"/>
+            </w:rPr>
+          </w:pPr>
+          <w:hyperlink w:anchor="_Toc334003032" w:history="1">
+            <w:r>
+              <w:rPr>
+                <w:rStyle w:val="Lienhypertexte"/>
+                <w:noProof/>
+              </w:rPr>
+              <w:t>E.</w:t>
+            </w:r>
+            <w:r>
+              <w:rPr>
+                <w:rFonts w:eastAsiaTheme="minorEastAsia"/>
+                <w:noProof/>
+                <w:lang w:eastAsia="fr-FR"/>
+              </w:rPr>
+              <w:tab/>
+            </w:r>
+            <w:r>
+              <w:rPr>
+                <w:rStyle w:val="Lienhypertexte"/>
+                <w:noProof/>
+              </w:rPr>
+              <w:t>Généralités</w:t>
+            </w:r>
+            <w:r>
+              <w:rPr>
+                <w:noProof/>
+                <w:webHidden/>
+              </w:rPr>
+              <w:tab/>
+            </w:r>
+            <w:r>
+              <w:rPr>
+                <w:noProof/>
+                <w:webHidden/>
+              </w:rPr>
+              <w:fldChar w:fldCharType="begin"/>
+            </w:r>
+            <w:r>
+              <w:rPr>
+                <w:noProof/>
+                <w:webHidden/>
+              </w:rPr>
+              <w:instrText xml:space="preserve"> PAGEREF _Toc334003032 \h </w:instrText>
+            </w:r>
+            <w:r>
+              <w:rPr>
+                <w:noProof/>
+                <w:webHidden/>
+              </w:rPr>
+            </w:r>
+            <w:r>
+              <w:rPr>
+                <w:noProof/>
+                <w:webHidden/>
+              </w:rPr>
+              <w:fldChar w:fldCharType="separate"/>
+            </w:r>
+            <w:r>
+              <w:rPr>
+                <w:noProof/>
+                <w:webHidden/>
+              </w:rPr>
+              <w:t>3</w:t>
+            </w:r>
+            <w:r>
+              <w:rPr>
+                <w:noProof/>
+                <w:webHidden/>
+              </w:rPr>
+              <w:fldChar w:fldCharType="end"/>
+            </w:r>
+          </w:hyperlink>
+        </w:p>
+        <w:p>
+          <w:pPr>
+            <w:pStyle w:val="TM1"/>
+            <w:tabs>
+              <w:tab w:val="left" w:pos="660"/>
+              <w:tab w:val="right" w:leader="dot" w:pos="9742"/>
+            </w:tabs>
+            <w:rPr>
+              <w:rFonts w:eastAsiaTheme="minorEastAsia"/>
+              <w:noProof/>
+              <w:lang w:eastAsia="fr-FR"/>
+            </w:rPr>
+          </w:pPr>
+          <w:hyperlink w:anchor="_Toc334003033" w:history="1">
+            <w:r>
+              <w:rPr>
+                <w:rStyle w:val="Lienhypertexte"/>
+                <w:noProof/>
+              </w:rPr>
+              <w:t>IV.</w:t>
+            </w:r>
+            <w:r>
+              <w:rPr>
+                <w:rFonts w:eastAsiaTheme="minorEastAsia"/>
+                <w:noProof/>
+                <w:lang w:eastAsia="fr-FR"/>
+              </w:rPr>
+              <w:tab/>
+            </w:r>
+            <w:r>
+              <w:rPr>
+                <w:rStyle w:val="Lienhypertexte"/>
+                <w:noProof/>
+              </w:rPr>
+              <w:t>Testons le résultat</w:t>
+            </w:r>
+            <w:r>
+              <w:rPr>
+                <w:noProof/>
+                <w:webHidden/>
+              </w:rPr>
+              <w:tab/>
+            </w:r>
+            <w:r>
+              <w:rPr>
+                <w:noProof/>
+                <w:webHidden/>
+              </w:rPr>
+              <w:fldChar w:fldCharType="begin"/>
+            </w:r>
+            <w:r>
+              <w:rPr>
+                <w:noProof/>
+                <w:webHidden/>
+              </w:rPr>
+              <w:instrText xml:space="preserve"> PAGEREF _Toc334003033 \h </w:instrText>
+            </w:r>
+            <w:r>
+              <w:rPr>
+                <w:noProof/>
+                <w:webHidden/>
+              </w:rPr>
+            </w:r>
+            <w:r>
+              <w:rPr>
+                <w:noProof/>
+                <w:webHidden/>
+              </w:rPr>
+              <w:fldChar w:fldCharType="separate"/>
+            </w:r>
+            <w:r>
+              <w:rPr>
+                <w:noProof/>
+                <w:webHidden/>
+              </w:rPr>
+              <w:t>3</w:t>
+            </w:r>
+            <w:r>
+              <w:rPr>
+                <w:noProof/>
+                <w:webHidden/>
+              </w:rPr>
+              <w:fldChar w:fldCharType="end"/>
+            </w:r>
+          </w:hyperlink>
+        </w:p>
+        <w:p>
+          <w:pPr>
+            <w:pStyle w:val="TM1"/>
+            <w:tabs>
+              <w:tab w:val="left" w:pos="440"/>
+              <w:tab w:val="right" w:leader="dot" w:pos="9742"/>
+            </w:tabs>
+            <w:rPr>
+              <w:rFonts w:eastAsiaTheme="minorEastAsia"/>
+              <w:noProof/>
+              <w:lang w:eastAsia="fr-FR"/>
+            </w:rPr>
+          </w:pPr>
+          <w:hyperlink w:anchor="_Toc334003034" w:history="1">
+            <w:r>
+              <w:rPr>
+                <w:rStyle w:val="Lienhypertexte"/>
+                <w:noProof/>
+              </w:rPr>
+              <w:t>V.</w:t>
+            </w:r>
+            <w:r>
+              <w:rPr>
+                <w:rFonts w:eastAsiaTheme="minorEastAsia"/>
+                <w:noProof/>
+                <w:lang w:eastAsia="fr-FR"/>
+              </w:rPr>
+              <w:tab/>
+            </w:r>
+            <w:r>
+              <w:rPr>
+                <w:rStyle w:val="Lienhypertexte"/>
+                <w:noProof/>
+              </w:rPr>
+              <w:t>Conclusion</w:t>
+            </w:r>
+            <w:r>
+              <w:rPr>
+                <w:noProof/>
+                <w:webHidden/>
+              </w:rPr>
+              <w:tab/>
+            </w:r>
+            <w:r>
+              <w:rPr>
+                <w:noProof/>
+                <w:webHidden/>
+              </w:rPr>
+              <w:fldChar w:fldCharType="begin"/>
+            </w:r>
+            <w:r>
+              <w:rPr>
+                <w:noProof/>
+                <w:webHidden/>
+              </w:rPr>
+              <w:instrText xml:space="preserve"> PAGEREF _Toc334003034 \h </w:instrText>
+            </w:r>
+            <w:r>
+              <w:rPr>
+                <w:noProof/>
+                <w:webHidden/>
+              </w:rPr>
+            </w:r>
+            <w:r>
+              <w:rPr>
+                <w:noProof/>
+                <w:webHidden/>
+              </w:rPr>
+              <w:fldChar w:fldCharType="separate"/>
+            </w:r>
+            <w:r>
+              <w:rPr>
+                <w:noProof/>
+                <w:webHidden/>
+              </w:rPr>
+              <w:t>3</w:t>
             </w:r>
             <w:r>
               <w:rPr>
@@ -347,7 +1293,7 @@
       <w:pPr>
         <w:pStyle w:val="Titre1"/>
       </w:pPr>
-      <w:bookmarkStart w:id="0" w:name="_Toc333937281"/>
+      <w:bookmarkStart w:id="0" w:name="_Toc334003022"/>
       <w:r>
         <w:t>Gestion des animations</w:t>
       </w:r>
@@ -357,7 +1303,7 @@
       <w:pPr>
         <w:pStyle w:val="Titre2"/>
       </w:pPr>
-      <w:bookmarkStart w:id="1" w:name="_Toc333937282"/>
+      <w:bookmarkStart w:id="1" w:name="_Toc334003023"/>
       <w:r>
         <w:t>Les deux modes d’édition</w:t>
       </w:r>
@@ -428,6 +1374,7 @@
           <w:noProof/>
           <w:lang w:eastAsia="fr-FR"/>
         </w:rPr>
+        <w:lastRenderedPageBreak/>
         <w:drawing>
           <wp:inline distT="0" distB="0" distL="0" distR="0" wp14:anchorId="723A54D2" wp14:editId="42D4E304">
             <wp:extent cx="2514600" cy="304800"/>
@@ -474,9 +1421,11 @@
       <w:pPr>
         <w:pStyle w:val="Titre2"/>
       </w:pPr>
+      <w:bookmarkStart w:id="2" w:name="_Toc334003024"/>
       <w:r>
         <w:t>Créer une animation</w:t>
       </w:r>
+      <w:bookmarkEnd w:id="2"/>
     </w:p>
     <w:p>
       <w:r>
@@ -487,10 +1436,11 @@
       <w:pPr>
         <w:pStyle w:val="Titre2"/>
       </w:pPr>
-      <w:r>
-        <w:lastRenderedPageBreak/>
+      <w:bookmarkStart w:id="3" w:name="_Toc334003025"/>
+      <w:r>
         <w:t>Période de l’animation</w:t>
       </w:r>
+      <w:bookmarkEnd w:id="3"/>
     </w:p>
     <w:p>
       <w:r>
@@ -508,13 +1458,12 @@
       <w:r>
         <w:t xml:space="preserve"> bouton à côté de la liste déroulante (avec l’engrenage). Une fenêtre s’ouvre, vous invitant à changer la période de l’animation. Nous mettrons 10 secondes.</w:t>
       </w:r>
-      <w:bookmarkStart w:id="2" w:name="_GoBack"/>
-      <w:bookmarkEnd w:id="2"/>
     </w:p>
     <w:p>
       <w:pPr>
         <w:pStyle w:val="Titre1"/>
       </w:pPr>
+      <w:bookmarkStart w:id="4" w:name="_Toc334003026"/>
       <w:r>
         <w:t xml:space="preserve">La </w:t>
       </w:r>
@@ -526,6 +1475,7 @@
       <w:r>
         <w:t xml:space="preserve"> (ligne du temps)</w:t>
       </w:r>
+      <w:bookmarkEnd w:id="4"/>
     </w:p>
     <w:p>
       <w:r>
@@ -612,8 +1562,445 @@
         <w:t xml:space="preserve"> ou utilisez le bouton « Aller à … » pour aller à un endroit précis.</w:t>
       </w:r>
     </w:p>
+    <w:p>
+      <w:pPr>
+        <w:pStyle w:val="Titre1"/>
+      </w:pPr>
+      <w:bookmarkStart w:id="5" w:name="_Toc334003027"/>
+      <w:r>
+        <w:t>Les frames clés</w:t>
+      </w:r>
+      <w:bookmarkEnd w:id="5"/>
+    </w:p>
+    <w:p>
+      <w:pPr>
+        <w:pStyle w:val="Titre2"/>
+      </w:pPr>
+      <w:bookmarkStart w:id="6" w:name="_Toc334003028"/>
+      <w:r>
+        <w:t>Définition</w:t>
+      </w:r>
+      <w:bookmarkEnd w:id="6"/>
+    </w:p>
+    <w:p>
+      <w:proofErr w:type="gramStart"/>
+      <w:r>
+        <w:t>Une</w:t>
+      </w:r>
+      <w:proofErr w:type="gramEnd"/>
+      <w:r>
+        <w:t xml:space="preserve"> frame clé permet de conserver les valeurs des différentes caractéristiques d’un os. Elles peuvent être placées à n’importe quel instant sur la </w:t>
+      </w:r>
+      <w:proofErr w:type="spellStart"/>
+      <w:r>
+        <w:t>timeline</w:t>
+      </w:r>
+      <w:proofErr w:type="spellEnd"/>
+      <w:r>
+        <w:t xml:space="preserve"> et définissent donc les valeurs des propriétés d’un os à un moment précis. Ce sont grâce à elles que nous allons </w:t>
+      </w:r>
+      <w:proofErr w:type="spellStart"/>
+      <w:r>
+        <w:t>batîr</w:t>
+      </w:r>
+      <w:proofErr w:type="spellEnd"/>
+      <w:r>
+        <w:t xml:space="preserve"> les animations des os.</w:t>
+      </w:r>
+    </w:p>
+    <w:p>
+      <w:pPr>
+        <w:pStyle w:val="Titre2"/>
+      </w:pPr>
+      <w:bookmarkStart w:id="7" w:name="_Toc334003029"/>
+      <w:r>
+        <w:t>Interpolation</w:t>
+      </w:r>
+      <w:bookmarkEnd w:id="7"/>
+    </w:p>
+    <w:p>
+      <w:r>
+        <w:t>Mais si par exemple, on définit l’angle d’un os à 40° dans une frame clé à l’instant 0 seconde, puis à 80° à l’instant 5 secondes, que se passe t’il entre temps ? En fait, on ne passe pas subitement de 40° à 80° dès que l’animation franchit les 5 secondes. Au contraire, l’animation est rendue progressive. Entre 0 et 5 secondes, l’os va passer de 40° à 80° progressivement. Puis après 5 secondes jusqu’à que l’animation revienne à 0 seconde (quand on franchit la période de l’animation), l’os va repasser progressivement de 80° à 40°. C’est ce qu’on appelle l’interpolation.</w:t>
+      </w:r>
+    </w:p>
+    <w:p>
+      <w:pPr>
+        <w:pStyle w:val="Titre2"/>
+      </w:pPr>
+      <w:bookmarkStart w:id="8" w:name="_Toc334003030"/>
+      <w:r>
+        <w:lastRenderedPageBreak/>
+        <w:t xml:space="preserve">Repérer les frames clés sur la </w:t>
+      </w:r>
+      <w:proofErr w:type="spellStart"/>
+      <w:r>
+        <w:t>timeline</w:t>
+      </w:r>
+      <w:bookmarkEnd w:id="8"/>
+      <w:proofErr w:type="spellEnd"/>
+    </w:p>
+    <w:p>
+      <w:r>
+        <w:t xml:space="preserve">Cliquez à un endroit au hasard sur la </w:t>
+      </w:r>
+      <w:proofErr w:type="spellStart"/>
+      <w:r>
+        <w:t>timeline</w:t>
+      </w:r>
+      <w:proofErr w:type="spellEnd"/>
+      <w:r>
+        <w:t xml:space="preserve"> pour déplacer le curseur du temps. Vous devez voir plusieurs traits colorés au niveau de la graduation indiquant « 0 seconde ». Ces traits permettent d’indiquer qu’il y a des frames clés à </w:t>
+      </w:r>
+      <w:r>
+        <w:t>0s. Vous remarquez qu’il y a 4 lignes avec chacune des couleurs de traits différentes :</w:t>
+      </w:r>
+    </w:p>
+    <w:p>
+      <w:pPr>
+        <w:pStyle w:val="Paragraphedeliste"/>
+        <w:numPr>
+          <w:ilvl w:val="0"/>
+          <w:numId w:val="2"/>
+        </w:numPr>
+      </w:pPr>
+      <w:r>
+        <w:t>1</w:t>
+      </w:r>
+      <w:r>
+        <w:rPr>
+          <w:vertAlign w:val="superscript"/>
+        </w:rPr>
+        <w:t>ère</w:t>
+      </w:r>
+      <w:r>
+        <w:t xml:space="preserve"> ligne : ce sont les frames clé définissant les angles des os</w:t>
+      </w:r>
+    </w:p>
+    <w:p>
+      <w:pPr>
+        <w:pStyle w:val="Paragraphedeliste"/>
+        <w:numPr>
+          <w:ilvl w:val="0"/>
+          <w:numId w:val="2"/>
+        </w:numPr>
+      </w:pPr>
+      <w:r>
+        <w:t>2</w:t>
+      </w:r>
+      <w:r>
+        <w:rPr>
+          <w:vertAlign w:val="superscript"/>
+        </w:rPr>
+        <w:t>ème</w:t>
+      </w:r>
+      <w:r>
+        <w:t xml:space="preserve"> ligne : pour les longueurs</w:t>
+      </w:r>
+    </w:p>
+    <w:p>
+      <w:pPr>
+        <w:pStyle w:val="Paragraphedeliste"/>
+        <w:numPr>
+          <w:ilvl w:val="0"/>
+          <w:numId w:val="2"/>
+        </w:numPr>
+      </w:pPr>
+      <w:r>
+        <w:t>3</w:t>
+      </w:r>
+      <w:r>
+        <w:rPr>
+          <w:vertAlign w:val="superscript"/>
+        </w:rPr>
+        <w:t>ème</w:t>
+      </w:r>
+      <w:r>
+        <w:t xml:space="preserve"> ligne : pour le décalage</w:t>
+      </w:r>
+    </w:p>
+    <w:p>
+      <w:pPr>
+        <w:pStyle w:val="Paragraphedeliste"/>
+        <w:numPr>
+          <w:ilvl w:val="0"/>
+          <w:numId w:val="2"/>
+        </w:numPr>
+      </w:pPr>
+      <w:r>
+        <w:t>4</w:t>
+      </w:r>
+      <w:r>
+        <w:rPr>
+          <w:vertAlign w:val="superscript"/>
+        </w:rPr>
+        <w:t>ème</w:t>
+      </w:r>
+      <w:r>
+        <w:t xml:space="preserve"> ligne : pour les images</w:t>
+      </w:r>
+    </w:p>
+    <w:p>
+      <w:r>
+        <w:t xml:space="preserve">Lorsque l’on créé une animation, des frames clés pour </w:t>
+      </w:r>
+      <w:r>
+        <w:rPr>
+          <w:u w:val="single"/>
+        </w:rPr>
+        <w:t>toutes</w:t>
+      </w:r>
+      <w:r>
+        <w:t xml:space="preserve"> les propriétés de </w:t>
+      </w:r>
+      <w:r>
+        <w:rPr>
+          <w:u w:val="single"/>
+        </w:rPr>
+        <w:t>tous</w:t>
+      </w:r>
+      <w:r>
+        <w:t xml:space="preserve"> les os sont définies à 0 seconde afin de définir la position initial</w:t>
+      </w:r>
+      <w:r>
+        <w:t>e</w:t>
+      </w:r>
+      <w:r>
+        <w:t xml:space="preserve"> du squelette.</w:t>
+      </w:r>
+    </w:p>
+    <w:p>
+      <w:pPr>
+        <w:pStyle w:val="Titre2"/>
+      </w:pPr>
+      <w:bookmarkStart w:id="9" w:name="_Toc334003031"/>
+      <w:r>
+        <w:t>Insertion d’un frame clé</w:t>
+      </w:r>
+      <w:bookmarkEnd w:id="9"/>
+    </w:p>
+    <w:p>
+      <w:r>
+        <w:t xml:space="preserve">Maintenant, en utilisant le squelette proposé dans l’introduction, ajoutons </w:t>
+      </w:r>
+      <w:proofErr w:type="gramStart"/>
+      <w:r>
+        <w:t>une</w:t>
+      </w:r>
+      <w:proofErr w:type="gramEnd"/>
+      <w:r>
+        <w:t xml:space="preserve"> frame clé de sorte que l’os « New </w:t>
+      </w:r>
+      <w:proofErr w:type="spellStart"/>
+      <w:r>
+        <w:t>bone</w:t>
+      </w:r>
+      <w:proofErr w:type="spellEnd"/>
+      <w:r>
+        <w:t> » ait un angle de -50° à 5 secondes. Pour cela,</w:t>
+      </w:r>
+      <w:r>
+        <w:t xml:space="preserve"> sélectionne</w:t>
+      </w:r>
+      <w:bookmarkStart w:id="10" w:name="_GoBack"/>
+      <w:bookmarkEnd w:id="10"/>
+      <w:r>
+        <w:t xml:space="preserve">z l’os « New </w:t>
+      </w:r>
+      <w:proofErr w:type="spellStart"/>
+      <w:r>
+        <w:t>Bone</w:t>
+      </w:r>
+      <w:proofErr w:type="spellEnd"/>
+      <w:r>
+        <w:t> »,</w:t>
+      </w:r>
+      <w:r>
+        <w:t xml:space="preserve"> placez-vous à 5 secondes sur la </w:t>
+      </w:r>
+      <w:proofErr w:type="spellStart"/>
+      <w:r>
+        <w:t>timeline</w:t>
+      </w:r>
+      <w:proofErr w:type="spellEnd"/>
+      <w:r>
+        <w:t xml:space="preserve"> puis tapez -50 dans la propriété « Angle ». Puis, pour dire que cela doit être pris en compte dans </w:t>
+      </w:r>
+      <w:proofErr w:type="gramStart"/>
+      <w:r>
+        <w:t>une</w:t>
+      </w:r>
+      <w:proofErr w:type="gramEnd"/>
+      <w:r>
+        <w:t xml:space="preserve"> frame clé, cochez  la propriété « Frame clé » placée juste en dessous de « Angle ». Bravo, vous venez de créer </w:t>
+      </w:r>
+      <w:proofErr w:type="gramStart"/>
+      <w:r>
+        <w:t>une</w:t>
+      </w:r>
+      <w:proofErr w:type="gramEnd"/>
+      <w:r>
+        <w:t xml:space="preserve"> frame clé sur l’angle de « New </w:t>
+      </w:r>
+      <w:proofErr w:type="spellStart"/>
+      <w:r>
+        <w:t>bone</w:t>
+      </w:r>
+      <w:proofErr w:type="spellEnd"/>
+      <w:r>
+        <w:t> » à 5 secondes.</w:t>
+      </w:r>
+    </w:p>
+    <w:p>
+      <w:r>
+        <w:t xml:space="preserve">Normalement, la </w:t>
+      </w:r>
+      <w:proofErr w:type="spellStart"/>
+      <w:r>
+        <w:t>timeline</w:t>
+      </w:r>
+      <w:proofErr w:type="spellEnd"/>
+      <w:r>
+        <w:t xml:space="preserve"> devrait ressembler à ça :</w:t>
+      </w:r>
+    </w:p>
+    <w:p>
+      <w:pPr>
+        <w:jc w:val="center"/>
+      </w:pPr>
+      <w:r>
+        <w:rPr>
+          <w:noProof/>
+          <w:lang w:eastAsia="fr-FR"/>
+        </w:rPr>
+        <w:drawing>
+          <wp:inline distT="0" distB="0" distL="0" distR="0" wp14:anchorId="64D7FBCB" wp14:editId="4BDED240">
+            <wp:extent cx="3836194" cy="685800"/>
+            <wp:effectExtent l="0" t="0" r="0" b="0"/>
+            <wp:docPr id="4" name="Image 4"/>
+            <wp:cNvGraphicFramePr>
+              <a:graphicFrameLocks xmlns:a="http://schemas.openxmlformats.org/drawingml/2006/main" noChangeAspect="1"/>
+            </wp:cNvGraphicFramePr>
+            <a:graphic xmlns:a="http://schemas.openxmlformats.org/drawingml/2006/main">
+              <a:graphicData uri="http://schemas.openxmlformats.org/drawingml/2006/picture">
+                <pic:pic xmlns:pic="http://schemas.openxmlformats.org/drawingml/2006/picture">
+                  <pic:nvPicPr>
+                    <pic:cNvPr id="0" name=""/>
+                    <pic:cNvPicPr/>
+                  </pic:nvPicPr>
+                  <pic:blipFill rotWithShape="1">
+                    <a:blip r:embed="rId14"/>
+                    <a:srcRect r="42790"/>
+                    <a:stretch/>
+                  </pic:blipFill>
+                  <pic:spPr bwMode="auto">
+                    <a:xfrm>
+                      <a:off x="0" y="0"/>
+                      <a:ext cx="3844186" cy="687229"/>
+                    </a:xfrm>
+                    <a:prstGeom prst="rect">
+                      <a:avLst/>
+                    </a:prstGeom>
+                    <a:ln>
+                      <a:noFill/>
+                    </a:ln>
+                    <a:extLst>
+                      <a:ext uri="{53640926-AAD7-44D8-BBD7-CCE9431645EC}">
+                        <a14:shadowObscured xmlns:a14="http://schemas.microsoft.com/office/drawing/2010/main"/>
+                      </a:ext>
+                    </a:extLst>
+                  </pic:spPr>
+                </pic:pic>
+              </a:graphicData>
+            </a:graphic>
+          </wp:inline>
+        </w:drawing>
+      </w:r>
+    </w:p>
+    <w:p>
+      <w:r>
+        <w:t>Un trait couleur cyan est apparu dans la 1</w:t>
+      </w:r>
+      <w:r>
+        <w:rPr>
+          <w:vertAlign w:val="superscript"/>
+        </w:rPr>
+        <w:t>ère</w:t>
+      </w:r>
+      <w:r>
+        <w:t xml:space="preserve"> ligne pour indiquer qu’il y a </w:t>
+      </w:r>
+      <w:proofErr w:type="gramStart"/>
+      <w:r>
+        <w:t>une</w:t>
+      </w:r>
+      <w:proofErr w:type="gramEnd"/>
+      <w:r>
+        <w:t xml:space="preserve"> frame clé concernant l’angle d’un os.</w:t>
+      </w:r>
+    </w:p>
+    <w:p>
+      <w:pPr>
+        <w:pStyle w:val="Titre2"/>
+      </w:pPr>
+      <w:bookmarkStart w:id="11" w:name="_Toc334003032"/>
+      <w:r>
+        <w:t>Généralités</w:t>
+      </w:r>
+      <w:bookmarkEnd w:id="11"/>
+    </w:p>
+    <w:p>
+      <w:r>
+        <w:t xml:space="preserve">Vous venez de voir un exemple de frame clé. Toutefois, il est possible d’utiliser des frames clés avec toutes les propriétés des os et pour n’importe quel os. Il est à savoir que les frames clés sont </w:t>
+      </w:r>
+      <w:proofErr w:type="gramStart"/>
+      <w:r>
+        <w:t>indépendantes</w:t>
+      </w:r>
+      <w:proofErr w:type="gramEnd"/>
+      <w:r>
+        <w:t xml:space="preserve"> pour chacun des os. Un os peut donc avoir 5 frames clés et un autre peut en avoir 8.</w:t>
+      </w:r>
+    </w:p>
+    <w:p>
+      <w:pPr>
+        <w:pStyle w:val="Titre1"/>
+      </w:pPr>
+      <w:bookmarkStart w:id="12" w:name="_Toc334003033"/>
+      <w:r>
+        <w:t>Testons le résultat</w:t>
+      </w:r>
+      <w:bookmarkEnd w:id="12"/>
+    </w:p>
+    <w:p>
+      <w:r>
+        <w:t xml:space="preserve">Cliquez à plusieurs endroits sur la </w:t>
+      </w:r>
+      <w:proofErr w:type="spellStart"/>
+      <w:r>
+        <w:t>timeline</w:t>
+      </w:r>
+      <w:proofErr w:type="spellEnd"/>
+      <w:r>
+        <w:t xml:space="preserve"> entre 0s et 5s, vous constatez que l’angle de l’os a été calculé automatiquement à ce moment.</w:t>
+      </w:r>
+    </w:p>
+    <w:p>
+      <w:pPr>
+        <w:pStyle w:val="Titre1"/>
+      </w:pPr>
+      <w:bookmarkStart w:id="13" w:name="_Toc334003034"/>
+      <w:r>
+        <w:t>Conclusion</w:t>
+      </w:r>
+      <w:bookmarkEnd w:id="13"/>
+    </w:p>
+    <w:p>
+      <w:r>
+        <w:t>Vous savez maintenant animer simplement vos squelettes grâce au système de frames clés. Il reste encore quelques notions à aborder et notamment celle permettant de définir des type d’interpolation pour les frames clés. Ce sera l’objet d’un autre document.</w:t>
+      </w:r>
+    </w:p>
     <w:sectPr>
-      <w:footerReference w:type="default" r:id="rId14"/>
+      <w:footerReference w:type="default" r:id="rId15"/>
       <w:pgSz w:w="11906" w:h="16838"/>
       <w:pgMar w:top="1134" w:right="1077" w:bottom="1134" w:left="1077" w:header="709" w:footer="709" w:gutter="0"/>
       <w:cols w:space="708"/>
@@ -678,7 +2065,7 @@
           <w:rPr>
             <w:noProof/>
           </w:rPr>
-          <w:t>2</w:t>
+          <w:t>3</w:t>
         </w:r>
         <w:r>
           <w:fldChar w:fldCharType="end"/>
@@ -816,8 +2203,124 @@
       </w:pPr>
     </w:lvl>
   </w:abstractNum>
+  <w:abstractNum w:abstractNumId="1">
+    <w:nsid w:val="5CAB6008"/>
+    <w:multiLevelType w:val="hybridMultilevel"/>
+    <w:tmpl w:val="C756DFBC"/>
+    <w:lvl w:ilvl="0" w:tplc="040C0001">
+      <w:start w:val="1"/>
+      <w:numFmt w:val="bullet"/>
+      <w:lvlText w:val=""/>
+      <w:lvlJc w:val="left"/>
+      <w:pPr>
+        <w:ind w:left="720" w:hanging="360"/>
+      </w:pPr>
+      <w:rPr>
+        <w:rFonts w:ascii="Symbol" w:hAnsi="Symbol" w:hint="default"/>
+      </w:rPr>
+    </w:lvl>
+    <w:lvl w:ilvl="1" w:tplc="040C0003" w:tentative="1">
+      <w:start w:val="1"/>
+      <w:numFmt w:val="bullet"/>
+      <w:lvlText w:val="o"/>
+      <w:lvlJc w:val="left"/>
+      <w:pPr>
+        <w:ind w:left="1440" w:hanging="360"/>
+      </w:pPr>
+      <w:rPr>
+        <w:rFonts w:ascii="Courier New" w:hAnsi="Courier New" w:cs="Courier New" w:hint="default"/>
+      </w:rPr>
+    </w:lvl>
+    <w:lvl w:ilvl="2" w:tplc="040C0005" w:tentative="1">
+      <w:start w:val="1"/>
+      <w:numFmt w:val="bullet"/>
+      <w:lvlText w:val=""/>
+      <w:lvlJc w:val="left"/>
+      <w:pPr>
+        <w:ind w:left="2160" w:hanging="360"/>
+      </w:pPr>
+      <w:rPr>
+        <w:rFonts w:ascii="Wingdings" w:hAnsi="Wingdings" w:hint="default"/>
+      </w:rPr>
+    </w:lvl>
+    <w:lvl w:ilvl="3" w:tplc="040C0001" w:tentative="1">
+      <w:start w:val="1"/>
+      <w:numFmt w:val="bullet"/>
+      <w:lvlText w:val=""/>
+      <w:lvlJc w:val="left"/>
+      <w:pPr>
+        <w:ind w:left="2880" w:hanging="360"/>
+      </w:pPr>
+      <w:rPr>
+        <w:rFonts w:ascii="Symbol" w:hAnsi="Symbol" w:hint="default"/>
+      </w:rPr>
+    </w:lvl>
+    <w:lvl w:ilvl="4" w:tplc="040C0003" w:tentative="1">
+      <w:start w:val="1"/>
+      <w:numFmt w:val="bullet"/>
+      <w:lvlText w:val="o"/>
+      <w:lvlJc w:val="left"/>
+      <w:pPr>
+        <w:ind w:left="3600" w:hanging="360"/>
+      </w:pPr>
+      <w:rPr>
+        <w:rFonts w:ascii="Courier New" w:hAnsi="Courier New" w:cs="Courier New" w:hint="default"/>
+      </w:rPr>
+    </w:lvl>
+    <w:lvl w:ilvl="5" w:tplc="040C0005" w:tentative="1">
+      <w:start w:val="1"/>
+      <w:numFmt w:val="bullet"/>
+      <w:lvlText w:val=""/>
+      <w:lvlJc w:val="left"/>
+      <w:pPr>
+        <w:ind w:left="4320" w:hanging="360"/>
+      </w:pPr>
+      <w:rPr>
+        <w:rFonts w:ascii="Wingdings" w:hAnsi="Wingdings" w:hint="default"/>
+      </w:rPr>
+    </w:lvl>
+    <w:lvl w:ilvl="6" w:tplc="040C0001" w:tentative="1">
+      <w:start w:val="1"/>
+      <w:numFmt w:val="bullet"/>
+      <w:lvlText w:val=""/>
+      <w:lvlJc w:val="left"/>
+      <w:pPr>
+        <w:ind w:left="5040" w:hanging="360"/>
+      </w:pPr>
+      <w:rPr>
+        <w:rFonts w:ascii="Symbol" w:hAnsi="Symbol" w:hint="default"/>
+      </w:rPr>
+    </w:lvl>
+    <w:lvl w:ilvl="7" w:tplc="040C0003" w:tentative="1">
+      <w:start w:val="1"/>
+      <w:numFmt w:val="bullet"/>
+      <w:lvlText w:val="o"/>
+      <w:lvlJc w:val="left"/>
+      <w:pPr>
+        <w:ind w:left="5760" w:hanging="360"/>
+      </w:pPr>
+      <w:rPr>
+        <w:rFonts w:ascii="Courier New" w:hAnsi="Courier New" w:cs="Courier New" w:hint="default"/>
+      </w:rPr>
+    </w:lvl>
+    <w:lvl w:ilvl="8" w:tplc="040C0005" w:tentative="1">
+      <w:start w:val="1"/>
+      <w:numFmt w:val="bullet"/>
+      <w:lvlText w:val=""/>
+      <w:lvlJc w:val="left"/>
+      <w:pPr>
+        <w:ind w:left="6480" w:hanging="360"/>
+      </w:pPr>
+      <w:rPr>
+        <w:rFonts w:ascii="Wingdings" w:hAnsi="Wingdings" w:hint="default"/>
+      </w:rPr>
+    </w:lvl>
+  </w:abstractNum>
   <w:num w:numId="1">
     <w:abstractNumId w:val="0"/>
+  </w:num>
+  <w:num w:numId="2">
+    <w:abstractNumId w:val="1"/>
   </w:num>
 </w:numbering>
 </file>
@@ -1562,6 +3065,17 @@
     <w:uiPriority w:val="99"/>
     <w:rsid w:val="00D23DAE"/>
   </w:style>
+  <w:style w:type="paragraph" w:styleId="Paragraphedeliste">
+    <w:name w:val="List Paragraph"/>
+    <w:basedOn w:val="Normal"/>
+    <w:uiPriority w:val="34"/>
+    <w:qFormat/>
+    <w:rsid w:val="000D79EC"/>
+    <w:pPr>
+      <w:ind w:left="720"/>
+      <w:contextualSpacing/>
+    </w:pPr>
+  </w:style>
 </w:styles>
 </file>
 
@@ -2304,6 +3818,17 @@
     <w:link w:val="Pieddepage"/>
     <w:uiPriority w:val="99"/>
     <w:rsid w:val="00D23DAE"/>
+  </w:style>
+  <w:style w:type="paragraph" w:styleId="Paragraphedeliste">
+    <w:name w:val="List Paragraph"/>
+    <w:basedOn w:val="Normal"/>
+    <w:uiPriority w:val="34"/>
+    <w:qFormat/>
+    <w:rsid w:val="000D79EC"/>
+    <w:pPr>
+      <w:ind w:left="720"/>
+      <w:contextualSpacing/>
+    </w:pPr>
   </w:style>
 </w:styles>
 </file>
@@ -2598,7 +4123,7 @@
 </file>
 
 <file path=customXml/itemProps1.xml><?xml version="1.0" encoding="utf-8"?>
-<ds:datastoreItem xmlns:ds="http://schemas.openxmlformats.org/officeDocument/2006/customXml" ds:itemID="{54904B8A-0D10-4459-AFD0-16EA270EA62F}">
+<ds:datastoreItem xmlns:ds="http://schemas.openxmlformats.org/officeDocument/2006/customXml" ds:itemID="{507A077C-A0A7-4342-8AA0-3BDD9757E784}">
   <ds:schemaRefs>
     <ds:schemaRef ds:uri="http://schemas.openxmlformats.org/officeDocument/2006/bibliography"/>
   </ds:schemaRefs>

</xml_diff>